<commit_message>
changes in code lambda-python task
</commit_message>
<xml_diff>
--- a/python+lambda_task.docx
+++ b/python+lambda_task.docx
@@ -223,10 +223,10 @@
         </w:rPr>
         <w:lastRenderedPageBreak/>
         <w:drawing>
-          <wp:inline distT="0" distB="0" distL="0" distR="0" wp14:anchorId="33F6F030" wp14:editId="2AA498B0">
-            <wp:extent cx="5943600" cy="3555365"/>
-            <wp:effectExtent l="0" t="0" r="0" b="6985"/>
-            <wp:docPr id="899247535" name="Picture 1" descr="A screenshot of a computer&#10;&#10;Description automatically generated"/>
+          <wp:inline distT="0" distB="0" distL="0" distR="0" wp14:anchorId="4F0413CC" wp14:editId="224D1943">
+            <wp:extent cx="5943600" cy="3451860"/>
+            <wp:effectExtent l="0" t="0" r="0" b="0"/>
+            <wp:docPr id="1608576685" name="Picture 1"/>
             <wp:cNvGraphicFramePr>
               <a:graphicFrameLocks xmlns:a="http://schemas.openxmlformats.org/drawingml/2006/main" noChangeAspect="1"/>
             </wp:cNvGraphicFramePr>
@@ -234,7 +234,7 @@
               <a:graphicData uri="http://schemas.openxmlformats.org/drawingml/2006/picture">
                 <pic:pic xmlns:pic="http://schemas.openxmlformats.org/drawingml/2006/picture">
                   <pic:nvPicPr>
-                    <pic:cNvPr id="899247535" name="Picture 1" descr="A screenshot of a computer&#10;&#10;Description automatically generated"/>
+                    <pic:cNvPr id="1608576685" name=""/>
                     <pic:cNvPicPr/>
                   </pic:nvPicPr>
                   <pic:blipFill>
@@ -246,7 +246,7 @@
                   <pic:spPr>
                     <a:xfrm>
                       <a:off x="0" y="0"/>
-                      <a:ext cx="5943600" cy="3555365"/>
+                      <a:ext cx="5943600" cy="3451860"/>
                     </a:xfrm>
                     <a:prstGeom prst="rect">
                       <a:avLst/>
@@ -285,10 +285,10 @@
           <w:szCs w:val="16"/>
         </w:rPr>
         <w:drawing>
-          <wp:inline distT="0" distB="0" distL="0" distR="0" wp14:anchorId="1EACABB4" wp14:editId="6143D3BB">
-            <wp:extent cx="5588287" cy="1771741"/>
-            <wp:effectExtent l="0" t="0" r="0" b="0"/>
-            <wp:docPr id="1199535550" name="Picture 1" descr="A computer screen shot of a program&#10;&#10;Description automatically generated"/>
+          <wp:inline distT="0" distB="0" distL="0" distR="0" wp14:anchorId="33F4454A" wp14:editId="4852C1A7">
+            <wp:extent cx="5943600" cy="2358390"/>
+            <wp:effectExtent l="0" t="0" r="0" b="3810"/>
+            <wp:docPr id="1354558154" name="Picture 1"/>
             <wp:cNvGraphicFramePr>
               <a:graphicFrameLocks xmlns:a="http://schemas.openxmlformats.org/drawingml/2006/main" noChangeAspect="1"/>
             </wp:cNvGraphicFramePr>
@@ -296,7 +296,7 @@
               <a:graphicData uri="http://schemas.openxmlformats.org/drawingml/2006/picture">
                 <pic:pic xmlns:pic="http://schemas.openxmlformats.org/drawingml/2006/picture">
                   <pic:nvPicPr>
-                    <pic:cNvPr id="1199535550" name="Picture 1" descr="A computer screen shot of a program&#10;&#10;Description automatically generated"/>
+                    <pic:cNvPr id="1354558154" name=""/>
                     <pic:cNvPicPr/>
                   </pic:nvPicPr>
                   <pic:blipFill>
@@ -308,7 +308,7 @@
                   <pic:spPr>
                     <a:xfrm>
                       <a:off x="0" y="0"/>
-                      <a:ext cx="5588287" cy="1771741"/>
+                      <a:ext cx="5943600" cy="2358390"/>
                     </a:xfrm>
                     <a:prstGeom prst="rect">
                       <a:avLst/>
@@ -336,6 +336,7 @@
           <w:sz w:val="16"/>
           <w:szCs w:val="16"/>
         </w:rPr>
+        <w:lastRenderedPageBreak/>
         <w:drawing>
           <wp:inline distT="0" distB="0" distL="0" distR="0" wp14:anchorId="1FA365D1" wp14:editId="563DC6CC">
             <wp:extent cx="4838218" cy="2378274"/>
@@ -418,6 +419,69 @@
                     <a:xfrm>
                       <a:off x="0" y="0"/>
                       <a:ext cx="5943600" cy="2921635"/>
+                    </a:xfrm>
+                    <a:prstGeom prst="rect">
+                      <a:avLst/>
+                    </a:prstGeom>
+                  </pic:spPr>
+                </pic:pic>
+              </a:graphicData>
+            </a:graphic>
+          </wp:inline>
+        </w:drawing>
+      </w:r>
+    </w:p>
+    <w:p>
+      <w:pPr>
+        <w:spacing w:line="240" w:lineRule="auto"/>
+        <w:rPr>
+          <w:rFonts w:ascii="Times New Roman" w:hAnsi="Times New Roman" w:cs="Times New Roman"/>
+          <w:sz w:val="16"/>
+          <w:szCs w:val="16"/>
+        </w:rPr>
+      </w:pPr>
+    </w:p>
+    <w:p>
+      <w:pPr>
+        <w:spacing w:line="240" w:lineRule="auto"/>
+        <w:rPr>
+          <w:rFonts w:ascii="Times New Roman" w:hAnsi="Times New Roman" w:cs="Times New Roman"/>
+          <w:sz w:val="16"/>
+          <w:szCs w:val="16"/>
+        </w:rPr>
+      </w:pPr>
+      <w:r>
+        <w:rPr>
+          <w:rFonts w:ascii="Times New Roman" w:hAnsi="Times New Roman" w:cs="Times New Roman"/>
+          <w:sz w:val="16"/>
+          <w:szCs w:val="16"/>
+        </w:rPr>
+        <w:lastRenderedPageBreak/>
+        <w:drawing>
+          <wp:inline distT="0" distB="0" distL="0" distR="0" wp14:anchorId="2C49EC94" wp14:editId="70EA2A74">
+            <wp:extent cx="5943600" cy="3343275"/>
+            <wp:effectExtent l="0" t="0" r="0" b="9525"/>
+            <wp:docPr id="117444221" name="Picture 1"/>
+            <wp:cNvGraphicFramePr>
+              <a:graphicFrameLocks xmlns:a="http://schemas.openxmlformats.org/drawingml/2006/main" noChangeAspect="1"/>
+            </wp:cNvGraphicFramePr>
+            <a:graphic xmlns:a="http://schemas.openxmlformats.org/drawingml/2006/main">
+              <a:graphicData uri="http://schemas.openxmlformats.org/drawingml/2006/picture">
+                <pic:pic xmlns:pic="http://schemas.openxmlformats.org/drawingml/2006/picture">
+                  <pic:nvPicPr>
+                    <pic:cNvPr id="117444221" name=""/>
+                    <pic:cNvPicPr/>
+                  </pic:nvPicPr>
+                  <pic:blipFill>
+                    <a:blip r:embed="rId14"/>
+                    <a:stretch>
+                      <a:fillRect/>
+                    </a:stretch>
+                  </pic:blipFill>
+                  <pic:spPr>
+                    <a:xfrm>
+                      <a:off x="0" y="0"/>
+                      <a:ext cx="5943600" cy="3343275"/>
                     </a:xfrm>
                     <a:prstGeom prst="rect">
                       <a:avLst/>

</xml_diff>